<commit_message>
añadiendo video demostrativo de interfaz usuario Figma
</commit_message>
<xml_diff>
--- a/Desarrollo/RP/Analisis/RP-DEIU.docx
+++ b/Desarrollo/RP/Analisis/RP-DEIU.docx
@@ -1,30 +1,28 @@
 
 <file path=word/document.xml><?xml version="1.0" encoding="utf-8"?>
 <w:document xmlns:mc="http://schemas.openxmlformats.org/markup-compatibility/2006" xmlns:o="urn:schemas-microsoft-com:office:office" xmlns:r="http://schemas.openxmlformats.org/officeDocument/2006/relationships" xmlns:m="http://schemas.openxmlformats.org/officeDocument/2006/math" xmlns:v="urn:schemas-microsoft-com:vml" xmlns:wp="http://schemas.openxmlformats.org/drawingml/2006/wordprocessingDrawing" xmlns:w10="urn:schemas-microsoft-com:office:word" xmlns:w="http://schemas.openxmlformats.org/wordprocessingml/2006/main" xmlns:wne="http://schemas.microsoft.com/office/word/2006/wordml" xmlns:sl="http://schemas.openxmlformats.org/schemaLibrary/2006/main" xmlns:a="http://schemas.openxmlformats.org/drawingml/2006/main" xmlns:pic="http://schemas.openxmlformats.org/drawingml/2006/picture" xmlns:c="http://schemas.openxmlformats.org/drawingml/2006/chart" xmlns:lc="http://schemas.openxmlformats.org/drawingml/2006/lockedCanvas" xmlns:dgm="http://schemas.openxmlformats.org/drawingml/2006/diagram" xmlns:wps="http://schemas.microsoft.com/office/word/2010/wordprocessingShape" xmlns:wpg="http://schemas.microsoft.com/office/word/2010/wordprocessingGroup" xmlns:w14="http://schemas.microsoft.com/office/word/2010/wordml" xmlns:w15="http://schemas.microsoft.com/office/word/2012/wordml">
-  <w:background w:color="FFFFFF"/>
   <w:body>
     <w:p>
       <w:pPr>
-        <w:ind w:left="-850.3937007874016" w:firstLine="0"/>
         <w:rPr/>
       </w:pPr>
       <w:r>
         <w:rPr/>
         <w:drawing>
           <wp:inline distB="114300" distT="114300" distL="114300" distR="114300">
-            <wp:extent cx="6986588" cy="4333028"/>
+            <wp:extent cx="5731200" cy="3949700"/>
             <wp:effectExtent b="0" l="0" r="0" t="0"/>
-            <wp:docPr id="4" name="image2.png"/>
+            <wp:docPr id="5" name="image7.png"/>
             <a:graphic>
               <a:graphicData uri="http://schemas.openxmlformats.org/drawingml/2006/picture">
                 <pic:pic>
                   <pic:nvPicPr>
-                    <pic:cNvPr id="0" name="image2.png"/>
+                    <pic:cNvPr id="0" name="image7.png"/>
                     <pic:cNvPicPr preferRelativeResize="0"/>
                   </pic:nvPicPr>
                   <pic:blipFill>
                     <a:blip r:embed="rId6"/>
-                    <a:srcRect b="11363" l="14583" r="14743" t="10855"/>
+                    <a:srcRect b="0" l="0" r="0" t="0"/>
                     <a:stretch>
                       <a:fillRect/>
                     </a:stretch>
@@ -32,7 +30,7 @@
                   <pic:spPr>
                     <a:xfrm>
                       <a:off x="0" y="0"/>
-                      <a:ext cx="6986588" cy="4333028"/>
+                      <a:ext cx="5731200" cy="3949700"/>
                     </a:xfrm>
                     <a:prstGeom prst="rect"/>
                     <a:ln/>
@@ -44,66 +42,22 @@
         </w:drawing>
       </w:r>
       <w:r>
-        <w:rPr>
-          <w:rtl w:val="0"/>
-        </w:rPr>
-      </w:r>
-    </w:p>
-    <w:p>
-      <w:pPr>
-        <w:ind w:left="-850.3937007874016" w:firstLine="0"/>
-        <w:rPr/>
-      </w:pPr>
-      <w:r>
-        <w:rPr>
-          <w:rtl w:val="0"/>
-        </w:rPr>
-      </w:r>
-    </w:p>
-    <w:p>
-      <w:pPr>
-        <w:ind w:left="-850.3937007874016" w:firstLine="0"/>
-        <w:rPr/>
-      </w:pPr>
-      <w:r>
-        <w:rPr>
-          <w:rtl w:val="0"/>
-        </w:rPr>
-      </w:r>
-    </w:p>
-    <w:p>
-      <w:pPr>
-        <w:ind w:left="-850.3937007874016" w:firstLine="0"/>
-        <w:rPr/>
-      </w:pPr>
-      <w:r>
-        <w:rPr>
-          <w:rtl w:val="0"/>
-        </w:rPr>
-      </w:r>
-    </w:p>
-    <w:p>
-      <w:pPr>
-        <w:ind w:left="-850.3937007874016" w:firstLine="0"/>
-        <w:rPr/>
-      </w:pPr>
-      <w:r>
         <w:rPr/>
         <w:drawing>
           <wp:inline distB="114300" distT="114300" distL="114300" distR="114300">
-            <wp:extent cx="6977063" cy="4346883"/>
+            <wp:extent cx="5731200" cy="3949700"/>
             <wp:effectExtent b="0" l="0" r="0" t="0"/>
-            <wp:docPr id="1" name="image3.png"/>
+            <wp:docPr id="7" name="image2.png"/>
             <a:graphic>
               <a:graphicData uri="http://schemas.openxmlformats.org/drawingml/2006/picture">
                 <pic:pic>
                   <pic:nvPicPr>
-                    <pic:cNvPr id="0" name="image3.png"/>
+                    <pic:cNvPr id="0" name="image2.png"/>
                     <pic:cNvPicPr preferRelativeResize="0"/>
                   </pic:nvPicPr>
                   <pic:blipFill>
                     <a:blip r:embed="rId7"/>
-                    <a:srcRect b="11577" l="14423" r="14583" t="9801"/>
+                    <a:srcRect b="0" l="0" r="0" t="0"/>
                     <a:stretch>
                       <a:fillRect/>
                     </a:stretch>
@@ -111,7 +65,7 @@
                   <pic:spPr>
                     <a:xfrm>
                       <a:off x="0" y="0"/>
-                      <a:ext cx="6977063" cy="4346883"/>
+                      <a:ext cx="5731200" cy="3949700"/>
                     </a:xfrm>
                     <a:prstGeom prst="rect"/>
                     <a:ln/>
@@ -123,33 +77,22 @@
         </w:drawing>
       </w:r>
       <w:r>
-        <w:rPr>
-          <w:rtl w:val="0"/>
-        </w:rPr>
-      </w:r>
-    </w:p>
-    <w:p>
-      <w:pPr>
-        <w:ind w:left="-850.3937007874016" w:firstLine="0"/>
-        <w:rPr/>
-      </w:pPr>
-      <w:r>
         <w:rPr/>
         <w:drawing>
           <wp:inline distB="114300" distT="114300" distL="114300" distR="114300">
-            <wp:extent cx="7043738" cy="4340723"/>
+            <wp:extent cx="5731200" cy="3975100"/>
             <wp:effectExtent b="0" l="0" r="0" t="0"/>
-            <wp:docPr id="6" name="image6.png"/>
+            <wp:docPr id="6" name="image3.png"/>
             <a:graphic>
               <a:graphicData uri="http://schemas.openxmlformats.org/drawingml/2006/picture">
                 <pic:pic>
                   <pic:nvPicPr>
-                    <pic:cNvPr id="0" name="image6.png"/>
+                    <pic:cNvPr id="0" name="image3.png"/>
                     <pic:cNvPicPr preferRelativeResize="0"/>
                   </pic:nvPicPr>
                   <pic:blipFill>
                     <a:blip r:embed="rId8"/>
-                    <a:srcRect b="11078" l="14583" r="14583" t="11140"/>
+                    <a:srcRect b="0" l="0" r="0" t="0"/>
                     <a:stretch>
                       <a:fillRect/>
                     </a:stretch>
@@ -157,7 +100,7 @@
                   <pic:spPr>
                     <a:xfrm>
                       <a:off x="0" y="0"/>
-                      <a:ext cx="7043738" cy="4340723"/>
+                      <a:ext cx="5731200" cy="3975100"/>
                     </a:xfrm>
                     <a:prstGeom prst="rect"/>
                     <a:ln/>
@@ -169,66 +112,22 @@
         </w:drawing>
       </w:r>
       <w:r>
-        <w:rPr>
-          <w:rtl w:val="0"/>
-        </w:rPr>
-      </w:r>
-    </w:p>
-    <w:p>
-      <w:pPr>
-        <w:ind w:left="-850.3937007874016" w:firstLine="0"/>
-        <w:rPr/>
-      </w:pPr>
-      <w:r>
-        <w:rPr>
-          <w:rtl w:val="0"/>
-        </w:rPr>
-      </w:r>
-    </w:p>
-    <w:p>
-      <w:pPr>
-        <w:ind w:left="-850.3937007874016" w:firstLine="0"/>
-        <w:rPr/>
-      </w:pPr>
-      <w:r>
-        <w:rPr>
-          <w:rtl w:val="0"/>
-        </w:rPr>
-      </w:r>
-    </w:p>
-    <w:p>
-      <w:pPr>
-        <w:ind w:left="-850.3937007874016" w:firstLine="0"/>
-        <w:rPr/>
-      </w:pPr>
-      <w:r>
-        <w:rPr>
-          <w:rtl w:val="0"/>
-        </w:rPr>
-      </w:r>
-    </w:p>
-    <w:p>
-      <w:pPr>
-        <w:ind w:left="-850.3937007874016" w:firstLine="0"/>
-        <w:rPr/>
-      </w:pPr>
-      <w:r>
         <w:rPr/>
         <w:drawing>
           <wp:inline distB="114300" distT="114300" distL="114300" distR="114300">
-            <wp:extent cx="7062788" cy="4288690"/>
+            <wp:extent cx="5731200" cy="3898900"/>
             <wp:effectExtent b="0" l="0" r="0" t="0"/>
-            <wp:docPr id="3" name="image1.png"/>
+            <wp:docPr id="2" name="image5.png"/>
             <a:graphic>
               <a:graphicData uri="http://schemas.openxmlformats.org/drawingml/2006/picture">
                 <pic:pic>
                   <pic:nvPicPr>
-                    <pic:cNvPr id="0" name="image1.png"/>
+                    <pic:cNvPr id="0" name="image5.png"/>
                     <pic:cNvPicPr preferRelativeResize="0"/>
                   </pic:nvPicPr>
                   <pic:blipFill>
                     <a:blip r:embed="rId9"/>
-                    <a:srcRect b="12444" l="14423" r="14583" t="10905"/>
+                    <a:srcRect b="0" l="0" r="0" t="0"/>
                     <a:stretch>
                       <a:fillRect/>
                     </a:stretch>
@@ -236,7 +135,7 @@
                   <pic:spPr>
                     <a:xfrm>
                       <a:off x="0" y="0"/>
-                      <a:ext cx="7062788" cy="4288690"/>
+                      <a:ext cx="5731200" cy="3898900"/>
                     </a:xfrm>
                     <a:prstGeom prst="rect"/>
                     <a:ln/>
@@ -248,44 +147,22 @@
         </w:drawing>
       </w:r>
       <w:r>
-        <w:rPr>
-          <w:rtl w:val="0"/>
-        </w:rPr>
-      </w:r>
-    </w:p>
-    <w:p>
-      <w:pPr>
-        <w:ind w:left="-850.3937007874016" w:firstLine="0"/>
-        <w:rPr/>
-      </w:pPr>
-      <w:r>
-        <w:rPr>
-          <w:rtl w:val="0"/>
-        </w:rPr>
-      </w:r>
-    </w:p>
-    <w:p>
-      <w:pPr>
-        <w:ind w:left="-850.3937007874016" w:firstLine="0"/>
-        <w:rPr/>
-      </w:pPr>
-      <w:r>
         <w:rPr/>
         <w:drawing>
           <wp:inline distB="114300" distT="114300" distL="114300" distR="114300">
-            <wp:extent cx="7043738" cy="4376381"/>
+            <wp:extent cx="5731200" cy="3924300"/>
             <wp:effectExtent b="0" l="0" r="0" t="0"/>
-            <wp:docPr id="2" name="image4.png"/>
+            <wp:docPr id="3" name="image6.png"/>
             <a:graphic>
               <a:graphicData uri="http://schemas.openxmlformats.org/drawingml/2006/picture">
                 <pic:pic>
                   <pic:nvPicPr>
-                    <pic:cNvPr id="0" name="image4.png"/>
+                    <pic:cNvPr id="0" name="image6.png"/>
                     <pic:cNvPicPr preferRelativeResize="0"/>
                   </pic:nvPicPr>
                   <pic:blipFill>
                     <a:blip r:embed="rId10"/>
-                    <a:srcRect b="11204" l="14583" r="14743" t="10742"/>
+                    <a:srcRect b="0" l="0" r="0" t="0"/>
                     <a:stretch>
                       <a:fillRect/>
                     </a:stretch>
@@ -293,7 +170,7 @@
                   <pic:spPr>
                     <a:xfrm>
                       <a:off x="0" y="0"/>
-                      <a:ext cx="7043738" cy="4376381"/>
+                      <a:ext cx="5731200" cy="3924300"/>
                     </a:xfrm>
                     <a:prstGeom prst="rect"/>
                     <a:ln/>
@@ -305,44 +182,22 @@
         </w:drawing>
       </w:r>
       <w:r>
-        <w:rPr>
-          <w:rtl w:val="0"/>
-        </w:rPr>
-      </w:r>
-    </w:p>
-    <w:p>
-      <w:pPr>
-        <w:ind w:left="-850.3937007874016" w:firstLine="0"/>
-        <w:rPr/>
-      </w:pPr>
-      <w:r>
-        <w:rPr>
-          <w:rtl w:val="0"/>
-        </w:rPr>
-      </w:r>
-    </w:p>
-    <w:p>
-      <w:pPr>
-        <w:ind w:left="-850.3937007874016" w:firstLine="0"/>
-        <w:rPr/>
-      </w:pPr>
-      <w:r>
         <w:rPr/>
         <w:drawing>
           <wp:inline distB="114300" distT="114300" distL="114300" distR="114300">
-            <wp:extent cx="7053263" cy="4366305"/>
+            <wp:extent cx="5731200" cy="3937000"/>
             <wp:effectExtent b="0" l="0" r="0" t="0"/>
-            <wp:docPr id="5" name="image5.png"/>
+            <wp:docPr id="4" name="image4.png"/>
             <a:graphic>
               <a:graphicData uri="http://schemas.openxmlformats.org/drawingml/2006/picture">
                 <pic:pic>
                   <pic:nvPicPr>
-                    <pic:cNvPr id="0" name="image5.png"/>
+                    <pic:cNvPr id="0" name="image4.png"/>
                     <pic:cNvPicPr preferRelativeResize="0"/>
                   </pic:nvPicPr>
                   <pic:blipFill>
                     <a:blip r:embed="rId11"/>
-                    <a:srcRect b="11488" l="14583" r="14743" t="10722"/>
+                    <a:srcRect b="0" l="0" r="0" t="0"/>
                     <a:stretch>
                       <a:fillRect/>
                     </a:stretch>
@@ -350,7 +205,42 @@
                   <pic:spPr>
                     <a:xfrm>
                       <a:off x="0" y="0"/>
-                      <a:ext cx="7053263" cy="4366305"/>
+                      <a:ext cx="5731200" cy="3937000"/>
+                    </a:xfrm>
+                    <a:prstGeom prst="rect"/>
+                    <a:ln/>
+                  </pic:spPr>
+                </pic:pic>
+              </a:graphicData>
+            </a:graphic>
+          </wp:inline>
+        </w:drawing>
+      </w:r>
+      <w:r>
+        <w:rPr/>
+        <w:drawing>
+          <wp:inline distB="114300" distT="114300" distL="114300" distR="114300">
+            <wp:extent cx="5731200" cy="3987800"/>
+            <wp:effectExtent b="0" l="0" r="0" t="0"/>
+            <wp:docPr id="1" name="image1.png"/>
+            <a:graphic>
+              <a:graphicData uri="http://schemas.openxmlformats.org/drawingml/2006/picture">
+                <pic:pic>
+                  <pic:nvPicPr>
+                    <pic:cNvPr id="0" name="image1.png"/>
+                    <pic:cNvPicPr preferRelativeResize="0"/>
+                  </pic:nvPicPr>
+                  <pic:blipFill>
+                    <a:blip r:embed="rId12"/>
+                    <a:srcRect b="0" l="0" r="0" t="0"/>
+                    <a:stretch>
+                      <a:fillRect/>
+                    </a:stretch>
+                  </pic:blipFill>
+                  <pic:spPr>
+                    <a:xfrm>
+                      <a:off x="0" y="0"/>
+                      <a:ext cx="5731200" cy="3987800"/>
                     </a:xfrm>
                     <a:prstGeom prst="rect"/>
                     <a:ln/>
@@ -368,8 +258,8 @@
       </w:r>
     </w:p>
     <w:sectPr>
-      <w:pgSz w:h="15840" w:w="12240" w:orient="portrait"/>
-      <w:pgMar w:bottom="814.84251968504" w:top="283.46456692913387" w:left="1440.0000000000002" w:right="1440.0000000000002" w:header="720" w:footer="720"/>
+      <w:pgSz w:h="16834" w:w="11909" w:orient="portrait"/>
+      <w:pgMar w:bottom="1440" w:top="1440" w:left="1440" w:right="1440" w:header="720" w:footer="720"/>
       <w:pgNumType w:start="1"/>
     </w:sectPr>
   </w:body>

</xml_diff>